<commit_message>
Uploading items i1-i4b for the project documentation
</commit_message>
<xml_diff>
--- a/TSQLx Team Project Documentation.docx
+++ b/TSQLx Team Project Documentation.docx
@@ -1246,7 +1246,7 @@
           <w:r>
             <w:fldChar w:fldCharType="separate"/>
           </w:r>
-          <w:hyperlink w:anchor="_Toc478675412" w:history="1">
+          <w:hyperlink w:anchor="_Toc478676023" w:history="1">
             <w:r>
               <w:rPr>
                 <w:rStyle w:val="Hyperlink"/>
@@ -1273,7 +1273,7 @@
                 <w:noProof/>
                 <w:webHidden/>
               </w:rPr>
-              <w:instrText xml:space="preserve"> PAGEREF _Toc478675412 \h </w:instrText>
+              <w:instrText xml:space="preserve"> PAGEREF _Toc478676023 \h </w:instrText>
             </w:r>
             <w:r>
               <w:rPr>
@@ -1315,7 +1315,7 @@
               <w:noProof/>
             </w:rPr>
           </w:pPr>
-          <w:hyperlink w:anchor="_Toc478675413" w:history="1">
+          <w:hyperlink w:anchor="_Toc478676024" w:history="1">
             <w:r>
               <w:rPr>
                 <w:rStyle w:val="Hyperlink"/>
@@ -1342,7 +1342,7 @@
                 <w:noProof/>
                 <w:webHidden/>
               </w:rPr>
-              <w:instrText xml:space="preserve"> PAGEREF _Toc478675413 \h </w:instrText>
+              <w:instrText xml:space="preserve"> PAGEREF _Toc478676024 \h </w:instrText>
             </w:r>
             <w:r>
               <w:rPr>
@@ -1384,7 +1384,7 @@
               <w:noProof/>
             </w:rPr>
           </w:pPr>
-          <w:hyperlink w:anchor="_Toc478675414" w:history="1">
+          <w:hyperlink w:anchor="_Toc478676025" w:history="1">
             <w:r>
               <w:rPr>
                 <w:rStyle w:val="Hyperlink"/>
@@ -1411,7 +1411,7 @@
                 <w:noProof/>
                 <w:webHidden/>
               </w:rPr>
-              <w:instrText xml:space="preserve"> PAGEREF _Toc478675414 \h </w:instrText>
+              <w:instrText xml:space="preserve"> PAGEREF _Toc478676025 \h </w:instrText>
             </w:r>
             <w:r>
               <w:rPr>
@@ -1453,13 +1453,13 @@
               <w:noProof/>
             </w:rPr>
           </w:pPr>
-          <w:hyperlink w:anchor="_Toc478675415" w:history="1">
+          <w:hyperlink w:anchor="_Toc478676026" w:history="1">
             <w:r>
               <w:rPr>
                 <w:rStyle w:val="Hyperlink"/>
                 <w:noProof/>
               </w:rPr>
-              <w:t>i4b.</w:t>
+              <w:t>i4b. Team meetings</w:t>
             </w:r>
             <w:r>
               <w:rPr>
@@ -1480,7 +1480,7 @@
                 <w:noProof/>
                 <w:webHidden/>
               </w:rPr>
-              <w:instrText xml:space="preserve"> PAGEREF _Toc478675415 \h </w:instrText>
+              <w:instrText xml:space="preserve"> PAGEREF _Toc478676026 \h </w:instrText>
             </w:r>
             <w:r>
               <w:rPr>
@@ -1554,6 +1554,8 @@
           <w:u w:val="single"/>
         </w:rPr>
       </w:pPr>
+      <w:bookmarkStart w:id="0" w:name="_GoBack"/>
+      <w:bookmarkEnd w:id="0"/>
     </w:p>
     <w:p>
       <w:pPr>
@@ -1702,14 +1704,14 @@
       <w:pPr>
         <w:pStyle w:val="Heading1"/>
       </w:pPr>
-      <w:bookmarkStart w:id="0" w:name="_Toc478675412"/>
+      <w:bookmarkStart w:id="1" w:name="_Toc478676023"/>
       <w:r>
         <w:t xml:space="preserve">i2. </w:t>
       </w:r>
       <w:r>
         <w:t>Assignment Description</w:t>
       </w:r>
-      <w:bookmarkEnd w:id="0"/>
+      <w:bookmarkEnd w:id="1"/>
     </w:p>
     <w:p/>
     <w:p>
@@ -1916,14 +1918,14 @@
       <w:pPr>
         <w:pStyle w:val="Heading1"/>
       </w:pPr>
-      <w:bookmarkStart w:id="1" w:name="_Toc478675413"/>
+      <w:bookmarkStart w:id="2" w:name="_Toc478676024"/>
       <w:r>
         <w:t>i3. Class Presentation O</w:t>
       </w:r>
       <w:r>
         <w:t>utline</w:t>
       </w:r>
-      <w:bookmarkEnd w:id="1"/>
+      <w:bookmarkEnd w:id="2"/>
     </w:p>
     <w:p/>
     <w:p>
@@ -2280,12 +2282,12 @@
       <w:pPr>
         <w:pStyle w:val="Heading1"/>
       </w:pPr>
-      <w:bookmarkStart w:id="2" w:name="_Toc478675414"/>
+      <w:bookmarkStart w:id="3" w:name="_Toc478676025"/>
       <w:r>
         <w:lastRenderedPageBreak/>
         <w:t>i4a. Team Responsibilities</w:t>
       </w:r>
-      <w:bookmarkEnd w:id="2"/>
+      <w:bookmarkEnd w:id="3"/>
     </w:p>
     <w:p/>
     <w:p>
@@ -2702,18 +2704,15 @@
       <w:pPr>
         <w:pStyle w:val="Heading1"/>
       </w:pPr>
-      <w:bookmarkStart w:id="3" w:name="_Toc478675415"/>
+      <w:bookmarkStart w:id="4" w:name="_Toc478676026"/>
       <w:r>
         <w:lastRenderedPageBreak/>
-        <w:t>i4b.</w:t>
-      </w:r>
-      <w:bookmarkEnd w:id="3"/>
-      <w:r>
-        <w:t xml:space="preserve"> </w:t>
+        <w:t xml:space="preserve">i4b. </w:t>
       </w:r>
       <w:r>
         <w:t>Team meetings</w:t>
       </w:r>
+      <w:bookmarkEnd w:id="4"/>
     </w:p>
     <w:p/>
     <w:p>
@@ -3271,8 +3270,6 @@
       <w:r>
         <w:t>)</w:t>
       </w:r>
-      <w:bookmarkStart w:id="4" w:name="_GoBack"/>
-      <w:bookmarkEnd w:id="4"/>
       <w:r>
         <w:t xml:space="preserve"> </w:t>
       </w:r>
@@ -5746,7 +5743,7 @@
 </file>
 
 <file path=customXml/itemProps2.xml><?xml version="1.0" encoding="utf-8"?>
-<ds:datastoreItem xmlns:ds="http://schemas.openxmlformats.org/officeDocument/2006/customXml" ds:itemID="{EE45E601-3833-4578-82D4-A8A681AAA852}">
+<ds:datastoreItem xmlns:ds="http://schemas.openxmlformats.org/officeDocument/2006/customXml" ds:itemID="{BE84F7E8-0843-4528-A233-38C2C99CB929}">
   <ds:schemaRefs>
     <ds:schemaRef ds:uri="http://schemas.openxmlformats.org/officeDocument/2006/bibliography"/>
   </ds:schemaRefs>

</xml_diff>